<commit_message>
adicionando minha ultima versão do resumo expandido
</commit_message>
<xml_diff>
--- a/Versão para Revista Brasileira de IC/Artigo_RBIC_vf_Revisado_DFM(submetido).docx
+++ b/Versão para Revista Brasileira de IC/Artigo_RBIC_vf_Revisado_DFM(submetido).docx
@@ -3609,7 +3609,7 @@
           <w:sz w:val="24"/>
           <w:szCs w:val="24"/>
         </w:rPr>
-        <w:t>verifica-se q</w:t>
+        <w:t>verifica-se</w:t>
       </w:r>
       <w:r>
         <w:rPr>
@@ -7573,6 +7573,7 @@
                 <w:highlight w:val="white"/>
               </w:rPr>
             </w:pPr>
+            <w:proofErr w:type="spellStart"/>
             <w:r>
               <w:rPr>
                 <w:rFonts w:ascii="Times New Roman" w:eastAsia="Times New Roman" w:hAnsi="Times New Roman" w:cs="Times New Roman"/>
@@ -7580,7 +7581,17 @@
                 <w:szCs w:val="24"/>
                 <w:highlight w:val="white"/>
               </w:rPr>
-              <w:t xml:space="preserve">Horizon </w:t>
+              <w:t>Horizon</w:t>
+            </w:r>
+            <w:proofErr w:type="spellEnd"/>
+            <w:r>
+              <w:rPr>
+                <w:rFonts w:ascii="Times New Roman" w:eastAsia="Times New Roman" w:hAnsi="Times New Roman" w:cs="Times New Roman"/>
+                <w:sz w:val="24"/>
+                <w:szCs w:val="24"/>
+                <w:highlight w:val="white"/>
+              </w:rPr>
+              <w:t xml:space="preserve"> </w:t>
             </w:r>
             <w:proofErr w:type="spellStart"/>
             <w:r>
@@ -8169,7 +8180,6 @@
           <w:id w:val="-1778794302"/>
           <w:showingPlcHdr/>
         </w:sdtPr>
-        <w:sdtEndPr/>
         <w:sdtContent>
           <w:r>
             <w:rPr>
@@ -12025,13 +12035,23 @@
         </w:rPr>
         <w:t xml:space="preserve">O </w:t>
       </w:r>
-      <w:r>
-        <w:rPr>
-          <w:rFonts w:ascii="Times New Roman" w:eastAsia="Times New Roman" w:hAnsi="Times New Roman" w:cs="Times New Roman"/>
-          <w:sz w:val="24"/>
-          <w:szCs w:val="24"/>
-        </w:rPr>
-        <w:t xml:space="preserve">Horizon </w:t>
+      <w:proofErr w:type="spellStart"/>
+      <w:r>
+        <w:rPr>
+          <w:rFonts w:ascii="Times New Roman" w:eastAsia="Times New Roman" w:hAnsi="Times New Roman" w:cs="Times New Roman"/>
+          <w:sz w:val="24"/>
+          <w:szCs w:val="24"/>
+        </w:rPr>
+        <w:t>Horizon</w:t>
+      </w:r>
+      <w:proofErr w:type="spellEnd"/>
+      <w:r>
+        <w:rPr>
+          <w:rFonts w:ascii="Times New Roman" w:eastAsia="Times New Roman" w:hAnsi="Times New Roman" w:cs="Times New Roman"/>
+          <w:sz w:val="24"/>
+          <w:szCs w:val="24"/>
+        </w:rPr>
+        <w:t xml:space="preserve"> </w:t>
       </w:r>
       <w:proofErr w:type="spellStart"/>
       <w:r>
@@ -12449,7 +12469,25 @@
           <w:sz w:val="24"/>
           <w:szCs w:val="24"/>
         </w:rPr>
-        <w:t xml:space="preserve"> Horizon </w:t>
+        <w:t xml:space="preserve"> </w:t>
+      </w:r>
+      <w:proofErr w:type="spellStart"/>
+      <w:r>
+        <w:rPr>
+          <w:rFonts w:ascii="Times New Roman" w:eastAsia="Times New Roman" w:hAnsi="Times New Roman" w:cs="Times New Roman"/>
+          <w:sz w:val="24"/>
+          <w:szCs w:val="24"/>
+        </w:rPr>
+        <w:t>Horizon</w:t>
+      </w:r>
+      <w:proofErr w:type="spellEnd"/>
+      <w:r>
+        <w:rPr>
+          <w:rFonts w:ascii="Times New Roman" w:eastAsia="Times New Roman" w:hAnsi="Times New Roman" w:cs="Times New Roman"/>
+          <w:sz w:val="24"/>
+          <w:szCs w:val="24"/>
+        </w:rPr>
+        <w:t xml:space="preserve"> </w:t>
       </w:r>
       <w:proofErr w:type="spellStart"/>
       <w:r>
@@ -15043,7 +15081,6 @@
           <w:lang w:val="es-419"/>
         </w:rPr>
       </w:pPr>
-      <w:proofErr w:type="spellStart"/>
       <w:r>
         <w:rPr>
           <w:rFonts w:ascii="Times New Roman" w:eastAsia="Times New Roman" w:hAnsi="Times New Roman" w:cs="Times New Roman"/>
@@ -15052,18 +15089,7 @@
           <w:szCs w:val="24"/>
           <w:lang w:val="es-419"/>
         </w:rPr>
-        <w:t>Referências</w:t>
-      </w:r>
-      <w:proofErr w:type="spellEnd"/>
-      <w:r>
-        <w:rPr>
-          <w:rFonts w:ascii="Times New Roman" w:eastAsia="Times New Roman" w:hAnsi="Times New Roman" w:cs="Times New Roman"/>
-          <w:b/>
-          <w:sz w:val="24"/>
-          <w:szCs w:val="24"/>
-          <w:lang w:val="es-419"/>
-        </w:rPr>
-        <w:t xml:space="preserve"> </w:t>
+        <w:t xml:space="preserve">Referências </w:t>
       </w:r>
     </w:p>
     <w:p>
@@ -15092,55 +15118,7 @@
           <w:rFonts w:ascii="Times New Roman" w:eastAsia="Times New Roman" w:hAnsi="Times New Roman" w:cs="Times New Roman"/>
           <w:lang w:val="es-419"/>
         </w:rPr>
-        <w:t xml:space="preserve">AL NUAIMI, </w:t>
-      </w:r>
-      <w:proofErr w:type="spellStart"/>
-      <w:r>
-        <w:rPr>
-          <w:rFonts w:ascii="Times New Roman" w:eastAsia="Times New Roman" w:hAnsi="Times New Roman" w:cs="Times New Roman"/>
-          <w:lang w:val="es-419"/>
-        </w:rPr>
-        <w:t>Eiman</w:t>
-      </w:r>
-      <w:proofErr w:type="spellEnd"/>
-      <w:r>
-        <w:rPr>
-          <w:rFonts w:ascii="Times New Roman" w:eastAsia="Times New Roman" w:hAnsi="Times New Roman" w:cs="Times New Roman"/>
-          <w:lang w:val="es-419"/>
-        </w:rPr>
-        <w:t xml:space="preserve">; AL NEYADI, </w:t>
-      </w:r>
-      <w:proofErr w:type="spellStart"/>
-      <w:r>
-        <w:rPr>
-          <w:rFonts w:ascii="Times New Roman" w:eastAsia="Times New Roman" w:hAnsi="Times New Roman" w:cs="Times New Roman"/>
-          <w:lang w:val="es-419"/>
-        </w:rPr>
-        <w:t>Hind</w:t>
-      </w:r>
-      <w:proofErr w:type="spellEnd"/>
-      <w:r>
-        <w:rPr>
-          <w:rFonts w:ascii="Times New Roman" w:eastAsia="Times New Roman" w:hAnsi="Times New Roman" w:cs="Times New Roman"/>
-          <w:lang w:val="es-419"/>
-        </w:rPr>
-        <w:t xml:space="preserve">; MOHAMED, Nader; AL-JAROODI, </w:t>
-      </w:r>
-      <w:proofErr w:type="spellStart"/>
-      <w:r>
-        <w:rPr>
-          <w:rFonts w:ascii="Times New Roman" w:eastAsia="Times New Roman" w:hAnsi="Times New Roman" w:cs="Times New Roman"/>
-          <w:lang w:val="es-419"/>
-        </w:rPr>
-        <w:t>Jameela</w:t>
-      </w:r>
-      <w:proofErr w:type="spellEnd"/>
-      <w:r>
-        <w:rPr>
-          <w:rFonts w:ascii="Times New Roman" w:eastAsia="Times New Roman" w:hAnsi="Times New Roman" w:cs="Times New Roman"/>
-          <w:lang w:val="es-419"/>
-        </w:rPr>
-        <w:t xml:space="preserve">. </w:t>
+        <w:t xml:space="preserve">AL NUAIMI, Eiman; AL NEYADI, Hind; MOHAMED, Nader; AL-JAROODI, Jameela. </w:t>
       </w:r>
       <w:r>
         <w:rPr>
@@ -15225,7 +15203,6 @@
         <w:spacing w:after="0" w:line="240" w:lineRule="auto"/>
         <w:rPr>
           <w:rFonts w:ascii="Times New Roman" w:eastAsia="Times New Roman" w:hAnsi="Times New Roman" w:cs="Times New Roman"/>
-          <w:lang w:val="en-US"/>
         </w:rPr>
       </w:pPr>
       <w:r>
@@ -15266,19 +15243,73 @@
         </w:rPr>
         <w:t xml:space="preserve">. </w:t>
       </w:r>
+      <w:proofErr w:type="spellStart"/>
       <w:r>
         <w:rPr>
           <w:rFonts w:ascii="Times New Roman" w:eastAsia="Times New Roman" w:hAnsi="Times New Roman" w:cs="Times New Roman"/>
           <w:b/>
           <w:bCs/>
-          <w:lang w:val="en-US"/>
-        </w:rPr>
-        <w:t>European Commission: Information Society and Media</w:t>
-      </w:r>
-      <w:r>
-        <w:rPr>
-          <w:rFonts w:ascii="Times New Roman" w:eastAsia="Times New Roman" w:hAnsi="Times New Roman" w:cs="Times New Roman"/>
-          <w:lang w:val="en-US"/>
+        </w:rPr>
+        <w:t>European</w:t>
+      </w:r>
+      <w:proofErr w:type="spellEnd"/>
+      <w:r>
+        <w:rPr>
+          <w:rFonts w:ascii="Times New Roman" w:eastAsia="Times New Roman" w:hAnsi="Times New Roman" w:cs="Times New Roman"/>
+          <w:b/>
+          <w:bCs/>
+        </w:rPr>
+        <w:t xml:space="preserve"> Commission: </w:t>
+      </w:r>
+      <w:proofErr w:type="spellStart"/>
+      <w:r>
+        <w:rPr>
+          <w:rFonts w:ascii="Times New Roman" w:eastAsia="Times New Roman" w:hAnsi="Times New Roman" w:cs="Times New Roman"/>
+          <w:b/>
+          <w:bCs/>
+        </w:rPr>
+        <w:t>Information</w:t>
+      </w:r>
+      <w:proofErr w:type="spellEnd"/>
+      <w:r>
+        <w:rPr>
+          <w:rFonts w:ascii="Times New Roman" w:eastAsia="Times New Roman" w:hAnsi="Times New Roman" w:cs="Times New Roman"/>
+          <w:b/>
+          <w:bCs/>
+        </w:rPr>
+        <w:t xml:space="preserve"> Society </w:t>
+      </w:r>
+      <w:proofErr w:type="spellStart"/>
+      <w:r>
+        <w:rPr>
+          <w:rFonts w:ascii="Times New Roman" w:eastAsia="Times New Roman" w:hAnsi="Times New Roman" w:cs="Times New Roman"/>
+          <w:b/>
+          <w:bCs/>
+        </w:rPr>
+        <w:t>and</w:t>
+      </w:r>
+      <w:proofErr w:type="spellEnd"/>
+      <w:r>
+        <w:rPr>
+          <w:rFonts w:ascii="Times New Roman" w:eastAsia="Times New Roman" w:hAnsi="Times New Roman" w:cs="Times New Roman"/>
+          <w:b/>
+          <w:bCs/>
+        </w:rPr>
+        <w:t xml:space="preserve"> </w:t>
+      </w:r>
+      <w:proofErr w:type="gramStart"/>
+      <w:r>
+        <w:rPr>
+          <w:rFonts w:ascii="Times New Roman" w:eastAsia="Times New Roman" w:hAnsi="Times New Roman" w:cs="Times New Roman"/>
+          <w:b/>
+          <w:bCs/>
+        </w:rPr>
+        <w:t>Media</w:t>
+      </w:r>
+      <w:proofErr w:type="gramEnd"/>
+      <w:r>
+        <w:rPr>
+          <w:rFonts w:ascii="Times New Roman" w:eastAsia="Times New Roman" w:hAnsi="Times New Roman" w:cs="Times New Roman"/>
         </w:rPr>
         <w:t>, v. 22, p. 97-114, 2008.</w:t>
       </w:r>
@@ -15289,7 +15320,6 @@
         <w:spacing w:after="0" w:line="240" w:lineRule="auto"/>
         <w:rPr>
           <w:rFonts w:ascii="Times New Roman" w:eastAsia="Times New Roman" w:hAnsi="Times New Roman" w:cs="Times New Roman"/>
-          <w:lang w:val="en-US"/>
         </w:rPr>
       </w:pPr>
     </w:p>
@@ -15304,21 +15334,18 @@
       <w:r>
         <w:rPr>
           <w:rFonts w:ascii="Times New Roman" w:eastAsia="Times New Roman" w:hAnsi="Times New Roman" w:cs="Times New Roman"/>
-          <w:lang w:val="en-US"/>
         </w:rPr>
         <w:t>BRASIL</w:t>
       </w:r>
       <w:r>
         <w:rPr>
           <w:rFonts w:ascii="Times New Roman" w:eastAsia="Times New Roman" w:hAnsi="Times New Roman" w:cs="Times New Roman"/>
-          <w:lang w:val="en-US"/>
         </w:rPr>
         <w:t>.</w:t>
       </w:r>
       <w:r>
         <w:rPr>
           <w:rFonts w:ascii="Times New Roman" w:eastAsia="Times New Roman" w:hAnsi="Times New Roman" w:cs="Times New Roman"/>
-          <w:lang w:val="en-US"/>
         </w:rPr>
         <w:t xml:space="preserve"> </w:t>
       </w:r>
@@ -15326,90 +15353,32 @@
         <w:rPr>
           <w:rFonts w:ascii="Times New Roman" w:eastAsia="Times New Roman" w:hAnsi="Times New Roman" w:cs="Times New Roman"/>
           <w:b/>
-          <w:lang w:val="en-US"/>
-        </w:rPr>
-        <w:t xml:space="preserve">Política Nacional de </w:t>
-      </w:r>
-      <w:proofErr w:type="spellStart"/>
-      <w:r>
-        <w:rPr>
-          <w:rFonts w:ascii="Times New Roman" w:eastAsia="Times New Roman" w:hAnsi="Times New Roman" w:cs="Times New Roman"/>
-          <w:b/>
-          <w:lang w:val="en-US"/>
-        </w:rPr>
-        <w:t>Recursos</w:t>
-      </w:r>
-      <w:proofErr w:type="spellEnd"/>
-      <w:r>
-        <w:rPr>
-          <w:rFonts w:ascii="Times New Roman" w:eastAsia="Times New Roman" w:hAnsi="Times New Roman" w:cs="Times New Roman"/>
-          <w:b/>
-          <w:lang w:val="en-US"/>
-        </w:rPr>
-        <w:t xml:space="preserve"> </w:t>
-      </w:r>
-      <w:proofErr w:type="spellStart"/>
-      <w:r>
-        <w:rPr>
-          <w:rFonts w:ascii="Times New Roman" w:eastAsia="Times New Roman" w:hAnsi="Times New Roman" w:cs="Times New Roman"/>
-          <w:b/>
-          <w:lang w:val="en-US"/>
-        </w:rPr>
-        <w:t>Hídricos</w:t>
-      </w:r>
-      <w:proofErr w:type="spellEnd"/>
-      <w:r>
-        <w:rPr>
-          <w:rFonts w:ascii="Times New Roman" w:eastAsia="Times New Roman" w:hAnsi="Times New Roman" w:cs="Times New Roman"/>
-          <w:lang w:val="en-US"/>
+        </w:rPr>
+        <w:t>Política Nacional de Recursos Hídricos</w:t>
+      </w:r>
+      <w:r>
+        <w:rPr>
+          <w:rFonts w:ascii="Times New Roman" w:eastAsia="Times New Roman" w:hAnsi="Times New Roman" w:cs="Times New Roman"/>
         </w:rPr>
         <w:t xml:space="preserve">, </w:t>
       </w:r>
       <w:r>
         <w:rPr>
           <w:rFonts w:ascii="Times New Roman" w:eastAsia="Times New Roman" w:hAnsi="Times New Roman" w:cs="Times New Roman"/>
-          <w:lang w:val="en-US"/>
         </w:rPr>
         <w:t xml:space="preserve">1997. </w:t>
       </w:r>
-      <w:proofErr w:type="spellStart"/>
-      <w:r>
-        <w:rPr>
-          <w:rFonts w:ascii="Times New Roman" w:eastAsia="Times New Roman" w:hAnsi="Times New Roman" w:cs="Times New Roman"/>
-          <w:lang w:val="en-US"/>
+      <w:r>
+        <w:rPr>
+          <w:rFonts w:ascii="Times New Roman" w:eastAsia="Times New Roman" w:hAnsi="Times New Roman" w:cs="Times New Roman"/>
         </w:rPr>
         <w:t>D</w:t>
       </w:r>
       <w:r>
         <w:rPr>
           <w:rFonts w:ascii="Times New Roman" w:eastAsia="Times New Roman" w:hAnsi="Times New Roman" w:cs="Times New Roman"/>
-          <w:lang w:val="en-US"/>
-        </w:rPr>
-        <w:t>isponível</w:t>
-      </w:r>
-      <w:proofErr w:type="spellEnd"/>
-      <w:r>
-        <w:rPr>
-          <w:rFonts w:ascii="Times New Roman" w:eastAsia="Times New Roman" w:hAnsi="Times New Roman" w:cs="Times New Roman"/>
-          <w:lang w:val="en-US"/>
-        </w:rPr>
-        <w:t xml:space="preserve"> </w:t>
-      </w:r>
-      <w:proofErr w:type="spellStart"/>
-      <w:r>
-        <w:rPr>
-          <w:rFonts w:ascii="Times New Roman" w:eastAsia="Times New Roman" w:hAnsi="Times New Roman" w:cs="Times New Roman"/>
-          <w:lang w:val="en-US"/>
-        </w:rPr>
-        <w:t>em</w:t>
-      </w:r>
-      <w:proofErr w:type="spellEnd"/>
-      <w:r>
-        <w:rPr>
-          <w:rFonts w:ascii="Times New Roman" w:eastAsia="Times New Roman" w:hAnsi="Times New Roman" w:cs="Times New Roman"/>
-          <w:lang w:val="en-US"/>
-        </w:rPr>
-        <w:t xml:space="preserve"> &lt;https://www.planalto.gov.br/ccivil_03/leis/l9433.htm&gt;. </w:t>
+        </w:rPr>
+        <w:t xml:space="preserve">isponível em &lt;https://www.planalto.gov.br/ccivil_03/leis/l9433.htm&gt;. </w:t>
       </w:r>
       <w:r>
         <w:rPr>
@@ -15678,23 +15647,7 @@
           <w:rFonts w:ascii="Times New Roman" w:eastAsia="Times New Roman" w:hAnsi="Times New Roman" w:cs="Times New Roman"/>
           <w:lang w:val="es-419"/>
         </w:rPr>
-        <w:t xml:space="preserve">CARAGLIU, A.; DEL BO, C.; NIJKAMP, </w:t>
-      </w:r>
-      <w:proofErr w:type="gramStart"/>
-      <w:r>
-        <w:rPr>
-          <w:rFonts w:ascii="Times New Roman" w:eastAsia="Times New Roman" w:hAnsi="Times New Roman" w:cs="Times New Roman"/>
-          <w:lang w:val="es-419"/>
-        </w:rPr>
-        <w:t>P. .</w:t>
-      </w:r>
-      <w:proofErr w:type="gramEnd"/>
-      <w:r>
-        <w:rPr>
-          <w:rFonts w:ascii="Times New Roman" w:eastAsia="Times New Roman" w:hAnsi="Times New Roman" w:cs="Times New Roman"/>
-          <w:lang w:val="es-419"/>
-        </w:rPr>
-        <w:t xml:space="preserve"> </w:t>
+        <w:t xml:space="preserve">CARAGLIU, A.; DEL BO, C.; NIJKAMP, P. . </w:t>
       </w:r>
       <w:r>
         <w:rPr>
@@ -17273,7 +17226,21 @@
         <w:rPr>
           <w:rFonts w:ascii="Times New Roman" w:eastAsia="Times New Roman" w:hAnsi="Times New Roman" w:cs="Times New Roman"/>
         </w:rPr>
-        <w:t xml:space="preserve">; SEHNEM, Simone; BENCKE, Fernando Fantoni; MACHADO, </w:t>
+        <w:t xml:space="preserve">; SEHNEM, Simone; BENCKE, Fernando </w:t>
+      </w:r>
+      <w:proofErr w:type="spellStart"/>
+      <w:r>
+        <w:rPr>
+          <w:rFonts w:ascii="Times New Roman" w:eastAsia="Times New Roman" w:hAnsi="Times New Roman" w:cs="Times New Roman"/>
+        </w:rPr>
+        <w:t>Fantoni</w:t>
+      </w:r>
+      <w:proofErr w:type="spellEnd"/>
+      <w:r>
+        <w:rPr>
+          <w:rFonts w:ascii="Times New Roman" w:eastAsia="Times New Roman" w:hAnsi="Times New Roman" w:cs="Times New Roman"/>
+        </w:rPr>
+        <w:t xml:space="preserve">; MACHADO, </w:t>
       </w:r>
       <w:proofErr w:type="spellStart"/>
       <w:r>
@@ -17758,39 +17725,7 @@
           <w:rFonts w:ascii="Times New Roman" w:eastAsia="Times New Roman" w:hAnsi="Times New Roman" w:cs="Times New Roman"/>
           <w:lang w:val="es-419"/>
         </w:rPr>
-        <w:t xml:space="preserve">SAMPIERI, Roberto </w:t>
-      </w:r>
-      <w:proofErr w:type="spellStart"/>
-      <w:r>
-        <w:rPr>
-          <w:rFonts w:ascii="Times New Roman" w:eastAsia="Times New Roman" w:hAnsi="Times New Roman" w:cs="Times New Roman"/>
-          <w:lang w:val="es-419"/>
-        </w:rPr>
-        <w:t>Hernandez</w:t>
-      </w:r>
-      <w:proofErr w:type="spellEnd"/>
-      <w:r>
-        <w:rPr>
-          <w:rFonts w:ascii="Times New Roman" w:eastAsia="Times New Roman" w:hAnsi="Times New Roman" w:cs="Times New Roman"/>
-          <w:lang w:val="es-419"/>
-        </w:rPr>
-        <w:t xml:space="preserve">; COLLADO, Carlos </w:t>
-      </w:r>
-      <w:proofErr w:type="spellStart"/>
-      <w:r>
-        <w:rPr>
-          <w:rFonts w:ascii="Times New Roman" w:eastAsia="Times New Roman" w:hAnsi="Times New Roman" w:cs="Times New Roman"/>
-          <w:lang w:val="es-419"/>
-        </w:rPr>
-        <w:t>Fernadez</w:t>
-      </w:r>
-      <w:proofErr w:type="spellEnd"/>
-      <w:r>
-        <w:rPr>
-          <w:rFonts w:ascii="Times New Roman" w:eastAsia="Times New Roman" w:hAnsi="Times New Roman" w:cs="Times New Roman"/>
-          <w:lang w:val="es-419"/>
-        </w:rPr>
-        <w:t xml:space="preserve">; LUCIO, Pilar Batista Otros </w:t>
+        <w:t xml:space="preserve">SAMPIERI, Roberto Hernandez; COLLADO, Carlos Fernadez; LUCIO, Pilar Batista Otros </w:t>
       </w:r>
       <w:r>
         <w:rPr>
@@ -22267,11 +22202,11 @@
     <w:qFormat/>
     <w:rsid w:val="0078307C"/>
   </w:style>
-  <w:style w:type="paragraph" w:styleId="Ttulo1">
+  <w:style w:type="paragraph" w:styleId="Heading1">
     <w:name w:val="heading 1"/>
     <w:basedOn w:val="Normal"/>
     <w:next w:val="Normal"/>
-    <w:link w:val="Ttulo1Char"/>
+    <w:link w:val="Heading1Char"/>
     <w:uiPriority w:val="9"/>
     <w:qFormat/>
     <w:rsid w:val="00743CF7"/>
@@ -22288,7 +22223,7 @@
       <w:szCs w:val="32"/>
     </w:rPr>
   </w:style>
-  <w:style w:type="paragraph" w:styleId="Ttulo2">
+  <w:style w:type="paragraph" w:styleId="Heading2">
     <w:name w:val="heading 2"/>
     <w:basedOn w:val="Normal"/>
     <w:next w:val="Normal"/>
@@ -22304,7 +22239,7 @@
       <w:szCs w:val="36"/>
     </w:rPr>
   </w:style>
-  <w:style w:type="paragraph" w:styleId="Ttulo3">
+  <w:style w:type="paragraph" w:styleId="Heading3">
     <w:name w:val="heading 3"/>
     <w:basedOn w:val="Normal"/>
     <w:next w:val="Normal"/>
@@ -22320,7 +22255,7 @@
       <w:szCs w:val="28"/>
     </w:rPr>
   </w:style>
-  <w:style w:type="paragraph" w:styleId="Ttulo4">
+  <w:style w:type="paragraph" w:styleId="Heading4">
     <w:name w:val="heading 4"/>
     <w:basedOn w:val="Normal"/>
     <w:next w:val="Normal"/>
@@ -22336,7 +22271,7 @@
       <w:szCs w:val="24"/>
     </w:rPr>
   </w:style>
-  <w:style w:type="paragraph" w:styleId="Ttulo5">
+  <w:style w:type="paragraph" w:styleId="Heading5">
     <w:name w:val="heading 5"/>
     <w:basedOn w:val="Normal"/>
     <w:next w:val="Normal"/>
@@ -22350,7 +22285,7 @@
       <w:b/>
     </w:rPr>
   </w:style>
-  <w:style w:type="paragraph" w:styleId="Ttulo6">
+  <w:style w:type="paragraph" w:styleId="Heading6">
     <w:name w:val="heading 6"/>
     <w:basedOn w:val="Normal"/>
     <w:next w:val="Normal"/>
@@ -22366,13 +22301,13 @@
       <w:szCs w:val="20"/>
     </w:rPr>
   </w:style>
-  <w:style w:type="character" w:default="1" w:styleId="Fontepargpadro">
+  <w:style w:type="character" w:default="1" w:styleId="DefaultParagraphFont">
     <w:name w:val="Default Paragraph Font"/>
     <w:uiPriority w:val="1"/>
     <w:semiHidden/>
     <w:unhideWhenUsed/>
   </w:style>
-  <w:style w:type="table" w:default="1" w:styleId="Tabelanormal">
+  <w:style w:type="table" w:default="1" w:styleId="TableNormal">
     <w:name w:val="Normal Table"/>
     <w:uiPriority w:val="99"/>
     <w:semiHidden/>
@@ -22387,7 +22322,7 @@
       </w:tblCellMar>
     </w:tblPr>
   </w:style>
-  <w:style w:type="numbering" w:default="1" w:styleId="Semlista">
+  <w:style w:type="numbering" w:default="1" w:styleId="NoList">
     <w:name w:val="No List"/>
     <w:uiPriority w:val="99"/>
     <w:semiHidden/>
@@ -22404,7 +22339,7 @@
       </w:tblCellMar>
     </w:tblPr>
   </w:style>
-  <w:style w:type="paragraph" w:styleId="Ttulo">
+  <w:style w:type="paragraph" w:styleId="Title">
     <w:name w:val="Title"/>
     <w:basedOn w:val="Normal"/>
     <w:next w:val="Normal"/>
@@ -22430,10 +22365,10 @@
       </w:tblCellMar>
     </w:tblPr>
   </w:style>
-  <w:style w:type="paragraph" w:styleId="Cabealho">
+  <w:style w:type="paragraph" w:styleId="Header">
     <w:name w:val="header"/>
     <w:basedOn w:val="Normal"/>
-    <w:link w:val="CabealhoChar"/>
+    <w:link w:val="HeaderChar"/>
     <w:uiPriority w:val="99"/>
     <w:unhideWhenUsed/>
     <w:rsid w:val="00E551A6"/>
@@ -22445,17 +22380,17 @@
       <w:spacing w:after="0" w:line="240" w:lineRule="auto"/>
     </w:pPr>
   </w:style>
-  <w:style w:type="character" w:customStyle="1" w:styleId="CabealhoChar">
-    <w:name w:val="Cabeçalho Char"/>
-    <w:basedOn w:val="Fontepargpadro"/>
-    <w:link w:val="Cabealho"/>
+  <w:style w:type="character" w:customStyle="1" w:styleId="HeaderChar">
+    <w:name w:val="Header Char"/>
+    <w:basedOn w:val="DefaultParagraphFont"/>
+    <w:link w:val="Header"/>
     <w:uiPriority w:val="99"/>
     <w:rsid w:val="00E551A6"/>
   </w:style>
-  <w:style w:type="paragraph" w:styleId="Rodap">
+  <w:style w:type="paragraph" w:styleId="Footer">
     <w:name w:val="footer"/>
     <w:basedOn w:val="Normal"/>
-    <w:link w:val="RodapChar"/>
+    <w:link w:val="FooterChar"/>
     <w:uiPriority w:val="99"/>
     <w:unhideWhenUsed/>
     <w:rsid w:val="00E551A6"/>
@@ -22467,17 +22402,17 @@
       <w:spacing w:after="0" w:line="240" w:lineRule="auto"/>
     </w:pPr>
   </w:style>
-  <w:style w:type="character" w:customStyle="1" w:styleId="RodapChar">
-    <w:name w:val="Rodapé Char"/>
-    <w:basedOn w:val="Fontepargpadro"/>
-    <w:link w:val="Rodap"/>
+  <w:style w:type="character" w:customStyle="1" w:styleId="FooterChar">
+    <w:name w:val="Footer Char"/>
+    <w:basedOn w:val="DefaultParagraphFont"/>
+    <w:link w:val="Footer"/>
     <w:uiPriority w:val="99"/>
     <w:rsid w:val="00E551A6"/>
   </w:style>
-  <w:style w:type="paragraph" w:styleId="Textodenotaderodap">
+  <w:style w:type="paragraph" w:styleId="FootnoteText">
     <w:name w:val="footnote text"/>
     <w:basedOn w:val="Normal"/>
-    <w:link w:val="TextodenotaderodapChar"/>
+    <w:link w:val="FootnoteTextChar"/>
     <w:unhideWhenUsed/>
     <w:rsid w:val="00E551A6"/>
     <w:pPr>
@@ -22488,28 +22423,28 @@
       <w:szCs w:val="20"/>
     </w:rPr>
   </w:style>
-  <w:style w:type="character" w:customStyle="1" w:styleId="TextodenotaderodapChar">
-    <w:name w:val="Texto de nota de rodapé Char"/>
-    <w:basedOn w:val="Fontepargpadro"/>
-    <w:link w:val="Textodenotaderodap"/>
+  <w:style w:type="character" w:customStyle="1" w:styleId="FootnoteTextChar">
+    <w:name w:val="Footnote Text Char"/>
+    <w:basedOn w:val="DefaultParagraphFont"/>
+    <w:link w:val="FootnoteText"/>
     <w:rsid w:val="00E551A6"/>
     <w:rPr>
       <w:sz w:val="20"/>
       <w:szCs w:val="20"/>
     </w:rPr>
   </w:style>
-  <w:style w:type="character" w:styleId="Refdenotaderodap">
+  <w:style w:type="character" w:styleId="FootnoteReference">
     <w:name w:val="footnote reference"/>
-    <w:basedOn w:val="Fontepargpadro"/>
+    <w:basedOn w:val="DefaultParagraphFont"/>
     <w:unhideWhenUsed/>
     <w:rsid w:val="00E551A6"/>
     <w:rPr>
       <w:vertAlign w:val="superscript"/>
     </w:rPr>
   </w:style>
-  <w:style w:type="table" w:styleId="Tabelacomgrade">
+  <w:style w:type="table" w:styleId="TableGrid">
     <w:name w:val="Table Grid"/>
-    <w:basedOn w:val="Tabelanormal"/>
+    <w:basedOn w:val="TableNormal"/>
     <w:uiPriority w:val="39"/>
     <w:rsid w:val="004F5FA9"/>
     <w:pPr>
@@ -22528,7 +22463,7 @@
   </w:style>
   <w:style w:type="paragraph" w:customStyle="1" w:styleId="XIEPEF-TtulodeSeo">
     <w:name w:val="XI EPEF - Título de Seção"/>
-    <w:basedOn w:val="Ttulo1"/>
+    <w:basedOn w:val="Heading1"/>
     <w:rsid w:val="00743CF7"/>
     <w:pPr>
       <w:keepLines w:val="0"/>
@@ -22559,10 +22494,10 @@
       <w:szCs w:val="24"/>
     </w:rPr>
   </w:style>
-  <w:style w:type="character" w:customStyle="1" w:styleId="Ttulo1Char">
-    <w:name w:val="Título 1 Char"/>
-    <w:basedOn w:val="Fontepargpadro"/>
-    <w:link w:val="Ttulo1"/>
+  <w:style w:type="character" w:customStyle="1" w:styleId="Heading1Char">
+    <w:name w:val="Heading 1 Char"/>
+    <w:basedOn w:val="DefaultParagraphFont"/>
+    <w:link w:val="Heading1"/>
     <w:uiPriority w:val="9"/>
     <w:rsid w:val="00743CF7"/>
     <w:rPr>
@@ -22572,10 +22507,10 @@
       <w:szCs w:val="32"/>
     </w:rPr>
   </w:style>
-  <w:style w:type="paragraph" w:styleId="Textodebalo">
+  <w:style w:type="paragraph" w:styleId="BalloonText">
     <w:name w:val="Balloon Text"/>
     <w:basedOn w:val="Normal"/>
-    <w:link w:val="TextodebaloChar"/>
+    <w:link w:val="BalloonTextChar"/>
     <w:uiPriority w:val="99"/>
     <w:semiHidden/>
     <w:unhideWhenUsed/>
@@ -22589,10 +22524,10 @@
       <w:szCs w:val="16"/>
     </w:rPr>
   </w:style>
-  <w:style w:type="character" w:customStyle="1" w:styleId="TextodebaloChar">
-    <w:name w:val="Texto de balão Char"/>
-    <w:basedOn w:val="Fontepargpadro"/>
-    <w:link w:val="Textodebalo"/>
+  <w:style w:type="character" w:customStyle="1" w:styleId="BalloonTextChar">
+    <w:name w:val="Balloon Text Char"/>
+    <w:basedOn w:val="DefaultParagraphFont"/>
+    <w:link w:val="BalloonText"/>
     <w:uiPriority w:val="99"/>
     <w:semiHidden/>
     <w:rsid w:val="00547D20"/>
@@ -22618,10 +22553,10 @@
       <w:szCs w:val="24"/>
     </w:rPr>
   </w:style>
-  <w:style w:type="paragraph" w:styleId="Corpodetexto">
+  <w:style w:type="paragraph" w:styleId="BodyText">
     <w:name w:val="Body Text"/>
     <w:basedOn w:val="Normal"/>
-    <w:link w:val="CorpodetextoChar"/>
+    <w:link w:val="BodyTextChar"/>
     <w:uiPriority w:val="99"/>
     <w:unhideWhenUsed/>
     <w:rsid w:val="00E479EF"/>
@@ -22634,10 +22569,10 @@
       <w:szCs w:val="24"/>
     </w:rPr>
   </w:style>
-  <w:style w:type="character" w:customStyle="1" w:styleId="CorpodetextoChar">
-    <w:name w:val="Corpo de texto Char"/>
-    <w:basedOn w:val="Fontepargpadro"/>
-    <w:link w:val="Corpodetexto"/>
+  <w:style w:type="character" w:customStyle="1" w:styleId="BodyTextChar">
+    <w:name w:val="Body Text Char"/>
+    <w:basedOn w:val="DefaultParagraphFont"/>
+    <w:link w:val="BodyText"/>
     <w:uiPriority w:val="99"/>
     <w:rsid w:val="00E479EF"/>
     <w:rPr>
@@ -22649,7 +22584,7 @@
   </w:style>
   <w:style w:type="character" w:styleId="Hyperlink">
     <w:name w:val="Hyperlink"/>
-    <w:basedOn w:val="Fontepargpadro"/>
+    <w:basedOn w:val="DefaultParagraphFont"/>
     <w:uiPriority w:val="99"/>
     <w:rsid w:val="00427830"/>
     <w:rPr>
@@ -22657,7 +22592,7 @@
       <w:u w:val="single"/>
     </w:rPr>
   </w:style>
-  <w:style w:type="paragraph" w:styleId="Subttulo">
+  <w:style w:type="paragraph" w:styleId="Subtitle">
     <w:name w:val="Subtitle"/>
     <w:basedOn w:val="Normal"/>
     <w:next w:val="Normal"/>
@@ -22728,10 +22663,10 @@
       </w:tblCellMar>
     </w:tblPr>
   </w:style>
-  <w:style w:type="paragraph" w:styleId="Textodecomentrio">
+  <w:style w:type="paragraph" w:styleId="CommentText">
     <w:name w:val="annotation text"/>
     <w:basedOn w:val="Normal"/>
-    <w:link w:val="TextodecomentrioChar"/>
+    <w:link w:val="CommentTextChar"/>
     <w:uiPriority w:val="99"/>
     <w:semiHidden/>
     <w:unhideWhenUsed/>
@@ -22743,10 +22678,10 @@
       <w:szCs w:val="20"/>
     </w:rPr>
   </w:style>
-  <w:style w:type="character" w:customStyle="1" w:styleId="TextodecomentrioChar">
-    <w:name w:val="Texto de comentário Char"/>
-    <w:basedOn w:val="Fontepargpadro"/>
-    <w:link w:val="Textodecomentrio"/>
+  <w:style w:type="character" w:customStyle="1" w:styleId="CommentTextChar">
+    <w:name w:val="Comment Text Char"/>
+    <w:basedOn w:val="DefaultParagraphFont"/>
+    <w:link w:val="CommentText"/>
     <w:uiPriority w:val="99"/>
     <w:semiHidden/>
     <w:rPr>
@@ -22754,9 +22689,9 @@
       <w:szCs w:val="20"/>
     </w:rPr>
   </w:style>
-  <w:style w:type="character" w:styleId="Refdecomentrio">
+  <w:style w:type="character" w:styleId="CommentReference">
     <w:name w:val="annotation reference"/>
-    <w:basedOn w:val="Fontepargpadro"/>
+    <w:basedOn w:val="DefaultParagraphFont"/>
     <w:uiPriority w:val="99"/>
     <w:semiHidden/>
     <w:unhideWhenUsed/>
@@ -22765,11 +22700,11 @@
       <w:szCs w:val="16"/>
     </w:rPr>
   </w:style>
-  <w:style w:type="paragraph" w:styleId="Assuntodocomentrio">
+  <w:style w:type="paragraph" w:styleId="CommentSubject">
     <w:name w:val="annotation subject"/>
-    <w:basedOn w:val="Textodecomentrio"/>
-    <w:next w:val="Textodecomentrio"/>
-    <w:link w:val="AssuntodocomentrioChar"/>
+    <w:basedOn w:val="CommentText"/>
+    <w:next w:val="CommentText"/>
+    <w:link w:val="CommentSubjectChar"/>
     <w:uiPriority w:val="99"/>
     <w:semiHidden/>
     <w:unhideWhenUsed/>
@@ -22779,10 +22714,10 @@
       <w:bCs/>
     </w:rPr>
   </w:style>
-  <w:style w:type="character" w:customStyle="1" w:styleId="AssuntodocomentrioChar">
-    <w:name w:val="Assunto do comentário Char"/>
-    <w:basedOn w:val="TextodecomentrioChar"/>
-    <w:link w:val="Assuntodocomentrio"/>
+  <w:style w:type="character" w:customStyle="1" w:styleId="CommentSubjectChar">
+    <w:name w:val="Comment Subject Char"/>
+    <w:basedOn w:val="CommentTextChar"/>
+    <w:link w:val="CommentSubject"/>
     <w:uiPriority w:val="99"/>
     <w:semiHidden/>
     <w:rsid w:val="00387971"/>
@@ -23058,28 +22993,28 @@
 </file>
 
 <file path=customXml/item1.xml><?xml version="1.0" encoding="utf-8"?>
+<b:Sources xmlns:b="http://schemas.openxmlformats.org/officeDocument/2006/bibliography" xmlns="http://schemas.openxmlformats.org/officeDocument/2006/bibliography" SelectedStyle="\APASixthEditionOfficeOnline.xsl" StyleName="APA" Version="6"/>
+</file>
+
+<file path=customXml/item2.xml><?xml version="1.0" encoding="utf-8"?>
 <go:gDocsCustomXmlDataStorage xmlns:go="http://customooxmlschemas.google.com/" xmlns:r="http://schemas.openxmlformats.org/officeDocument/2006/relationships" uri="GoogleDocsCustomDataVersion2">
   <go:docsCustomData xmlns:go="http://customooxmlschemas.google.com/" roundtripDataSignature="AMtx7mj+LE3wSpx3ZfX+S7+a7ygXdVQUEA==">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</go:docsCustomData>
 </go:gDocsCustomXmlDataStorage>
 </file>
 
-<file path=customXml/item2.xml><?xml version="1.0" encoding="utf-8"?>
-<b:Sources xmlns:b="http://schemas.openxmlformats.org/officeDocument/2006/bibliography" xmlns="http://schemas.openxmlformats.org/officeDocument/2006/bibliography" SelectedStyle="\APASixthEditionOfficeOnline.xsl" StyleName="APA" Version="6"/>
+<file path=customXml/itemProps1.xml><?xml version="1.0" encoding="utf-8"?>
+<ds:datastoreItem xmlns:ds="http://schemas.openxmlformats.org/officeDocument/2006/customXml" ds:itemID="{84ABA1ED-1A74-4889-BF9B-62D95146B12A}">
+  <ds:schemaRefs>
+    <ds:schemaRef ds:uri="http://schemas.openxmlformats.org/officeDocument/2006/bibliography"/>
+  </ds:schemaRefs>
+</ds:datastoreItem>
 </file>
 
-<file path=customXml/itemProps1.xml><?xml version="1.0" encoding="utf-8"?>
+<file path=customXml/itemProps2.xml><?xml version="1.0" encoding="utf-8"?>
 <ds:datastoreItem xmlns:ds="http://schemas.openxmlformats.org/officeDocument/2006/customXml" ds:itemID="{11111111-1234-1234-1234-123412341234}">
   <ds:schemaRefs>
     <ds:schemaRef ds:uri="http://customooxmlschemas.google.com/"/>
     <ds:schemaRef ds:uri="http://schemas.openxmlformats.org/officeDocument/2006/relationships"/>
   </ds:schemaRefs>
 </ds:datastoreItem>
-</file>
-
-<file path=customXml/itemProps2.xml><?xml version="1.0" encoding="utf-8"?>
-<ds:datastoreItem xmlns:ds="http://schemas.openxmlformats.org/officeDocument/2006/customXml" ds:itemID="{84ABA1ED-1A74-4889-BF9B-62D95146B12A}">
-  <ds:schemaRefs>
-    <ds:schemaRef ds:uri="http://schemas.openxmlformats.org/officeDocument/2006/bibliography"/>
-  </ds:schemaRefs>
-</ds:datastoreItem>
 </file>
</xml_diff>